<commit_message>
Updated SOP to reflect no more need for FORTRAN.
git-svn-id: https://svn.code.sf.net/p/pdb2pqr/code/trunk@1111 a31b80ef-cfbe-4eed-bdb8-f46006999a5b
</commit_message>
<xml_diff>
--- a/pdb2pqr/doc/PDB2PQR release SOP.docx
+++ b/pdb2pqr/doc/PDB2PQR release SOP.docx
@@ -1,6 +1,6 @@
 
 <file path=word/document.xml><?xml version="1.0" encoding="utf-8"?>
-<w:document xmlns:ve="http://schemas.openxmlformats.org/markup-compatibility/2006" xmlns:o="urn:schemas-microsoft-com:office:office" xmlns:r="http://schemas.openxmlformats.org/officeDocument/2006/relationships" xmlns:m="http://schemas.openxmlformats.org/officeDocument/2006/math" xmlns:v="urn:schemas-microsoft-com:vml" xmlns:wp="http://schemas.openxmlformats.org/drawingml/2006/wordprocessingDrawing" xmlns:w10="urn:schemas-microsoft-com:office:word" xmlns:w="http://schemas.openxmlformats.org/wordprocessingml/2006/main" xmlns:wne="http://schemas.microsoft.com/office/word/2006/wordml">
+<w:document xmlns:wpc="http://schemas.microsoft.com/office/word/2010/wordprocessingCanvas" xmlns:mc="http://schemas.openxmlformats.org/markup-compatibility/2006" xmlns:o="urn:schemas-microsoft-com:office:office" xmlns:r="http://schemas.openxmlformats.org/officeDocument/2006/relationships" xmlns:m="http://schemas.openxmlformats.org/officeDocument/2006/math" xmlns:v="urn:schemas-microsoft-com:vml" xmlns:wp14="http://schemas.microsoft.com/office/word/2010/wordprocessingDrawing" xmlns:wp="http://schemas.openxmlformats.org/drawingml/2006/wordprocessingDrawing" xmlns:w10="urn:schemas-microsoft-com:office:word" xmlns:w="http://schemas.openxmlformats.org/wordprocessingml/2006/main" xmlns:w14="http://schemas.microsoft.com/office/word/2010/wordml" xmlns:wpg="http://schemas.microsoft.com/office/word/2010/wordprocessingGroup" xmlns:wpi="http://schemas.microsoft.com/office/word/2010/wordprocessingInk" xmlns:wne="http://schemas.microsoft.com/office/word/2006/wordml" xmlns:wps="http://schemas.microsoft.com/office/word/2010/wordprocessingShape" mc:Ignorable="w14 wp14">
   <w:body>
     <w:p>
       <w:pPr>
@@ -43,7 +43,7 @@
       <w:r>
         <w:t xml:space="preserve"> that should be done or accounted for before a new release tar ball is posted on Source Forge and announced on </w:t>
       </w:r>
-      <w:hyperlink r:id="rId4" w:history="1">
+      <w:hyperlink r:id="rId5" w:history="1">
         <w:r>
           <w:rPr>
             <w:rStyle w:val="Hyperlink"/>
@@ -95,25 +95,24 @@
     </w:p>
     <w:p>
       <w:r>
-        <w:t>The branch should be tested to see if it configures and compiles correctly on all the target operating systems. Currently those systems are Linux and Mac OSX 10.6 and newer. Testing for all possible FORTRAN compilers is impractical and unnecessary. Future versions of pdb2pqr will no longer require FORTRAN</w:t>
-      </w:r>
-      <w:r>
-        <w:t xml:space="preserve"> for compiling the PROPKA component</w:t>
-      </w:r>
-      <w:r>
-        <w:t xml:space="preserve">. Testing against </w:t>
-      </w:r>
-      <w:r>
-        <w:t xml:space="preserve">the </w:t>
-      </w:r>
-      <w:r>
-        <w:t xml:space="preserve">g95 </w:t>
-      </w:r>
-      <w:r>
-        <w:t xml:space="preserve">FORTRAN compiler </w:t>
-      </w:r>
-      <w:r>
-        <w:t xml:space="preserve">is sufficient. Testing against the GNU compilers for pdb2pka is sufficient. </w:t>
+        <w:t>The branch should be tested to see if it configures and compiles correctly on all the target operating systems. Currently those systems are Linux and Mac OSX 10.6</w:t>
+      </w:r>
+      <w:r>
+        <w:t xml:space="preserve">, and Windows with </w:t>
+      </w:r>
+      <w:proofErr w:type="spellStart"/>
+      <w:r>
+        <w:t>MinGW</w:t>
+      </w:r>
+      <w:proofErr w:type="spellEnd"/>
+      <w:r>
+        <w:t xml:space="preserve">. Testing for all possible </w:t>
+      </w:r>
+      <w:r>
+        <w:t>C++</w:t>
+      </w:r>
+      <w:r>
+        <w:t xml:space="preserve"> compilers is impractical and unnecessary. Testing against the GNU compilers for pdb2pka is sufficient. </w:t>
       </w:r>
     </w:p>
     <w:p>
@@ -128,7 +127,15 @@
     </w:p>
     <w:p>
       <w:r>
-        <w:t>In the root directory of the branch run ‘./configure’</w:t>
+        <w:t>In the root directory of the branch run ‘</w:t>
+      </w:r>
+      <w:proofErr w:type="gramStart"/>
+      <w:r>
+        <w:t>./</w:t>
+      </w:r>
+      <w:proofErr w:type="gramEnd"/>
+      <w:r>
+        <w:t>configure’</w:t>
       </w:r>
     </w:p>
     <w:p>
@@ -169,7 +176,15 @@
     </w:p>
     <w:p>
       <w:r>
-        <w:t xml:space="preserve">After a successful build automated tests should be run. Run ‘make test’ and ‘make adv-test’. This will test out the most basic case and a more complex case with a pH </w:t>
+        <w:t xml:space="preserve">After a successful build automated tests should be run. Run ‘make test’ and ‘make </w:t>
+      </w:r>
+      <w:proofErr w:type="spellStart"/>
+      <w:r>
+        <w:t>adv</w:t>
+      </w:r>
+      <w:proofErr w:type="spellEnd"/>
+      <w:r>
+        <w:t xml:space="preserve">-test’. This will test out the most basic case and a more complex case with a pH </w:t>
       </w:r>
       <w:r>
         <w:t xml:space="preserve">setting </w:t>
@@ -196,7 +211,31 @@
     </w:p>
     <w:p>
       <w:r>
-        <w:t>To test --userff and --usernames make copies of the amber.dat and amber.names files and use them to test those command line options. --ligand can be tested with a mol file in the examples directory.</w:t>
+        <w:t>To test --</w:t>
+      </w:r>
+      <w:proofErr w:type="spellStart"/>
+      <w:r>
+        <w:t>userff</w:t>
+      </w:r>
+      <w:proofErr w:type="spellEnd"/>
+      <w:r>
+        <w:t xml:space="preserve"> and --usernames make copies of the amber.dat and </w:t>
+      </w:r>
+      <w:proofErr w:type="spellStart"/>
+      <w:r>
+        <w:t>amber.names</w:t>
+      </w:r>
+      <w:proofErr w:type="spellEnd"/>
+      <w:r>
+        <w:t xml:space="preserve"> files and use them to test those command line options. --ligand can be tested with a </w:t>
+      </w:r>
+      <w:proofErr w:type="spellStart"/>
+      <w:r>
+        <w:t>mol</w:t>
+      </w:r>
+      <w:proofErr w:type="spellEnd"/>
+      <w:r>
+        <w:t xml:space="preserve"> file in the examples directory.</w:t>
       </w:r>
     </w:p>
     <w:p>
@@ -258,30 +297,59 @@
     </w:p>
     <w:p>
       <w:r>
-        <w:t xml:space="preserve">Opal is configured with --with-opal for the pdb2pqr service and --with-apbs-opal for the APBS service. </w:t>
-      </w:r>
-    </w:p>
-    <w:p>
-      <w:r>
-        <w:t xml:space="preserve">Opal and non </w:t>
+        <w:t>Opal is configured with --with-opal for the pdb2pqr service and --with-</w:t>
+      </w:r>
+      <w:proofErr w:type="spellStart"/>
+      <w:r>
+        <w:t>apbs</w:t>
+      </w:r>
+      <w:proofErr w:type="spellEnd"/>
+      <w:r>
+        <w:t xml:space="preserve">-opal for the APBS service. </w:t>
+      </w:r>
+    </w:p>
+    <w:p>
+      <w:r>
+        <w:t xml:space="preserve">Opal and </w:t>
+      </w:r>
+      <w:proofErr w:type="spellStart"/>
+      <w:r>
+        <w:t xml:space="preserve">non </w:t>
       </w:r>
       <w:r>
         <w:t>O</w:t>
       </w:r>
       <w:r>
-        <w:t xml:space="preserve">pal configuration testing should configure the use of APBS. A properly installed and compiled copy of APBS is needed for both </w:t>
+        <w:t>pal</w:t>
+      </w:r>
+      <w:proofErr w:type="spellEnd"/>
+      <w:r>
+        <w:t xml:space="preserve"> configuration testing </w:t>
+      </w:r>
+      <w:bookmarkStart w:id="0" w:name="_GoBack"/>
+      <w:bookmarkEnd w:id="0"/>
+      <w:r>
+        <w:t xml:space="preserve">should configure the use of APBS. A properly installed and compiled copy of APBS is needed for both </w:t>
       </w:r>
       <w:r>
         <w:t>O</w:t>
       </w:r>
       <w:r>
-        <w:t xml:space="preserve">pal and non </w:t>
+        <w:t xml:space="preserve">pal and </w:t>
+      </w:r>
+      <w:proofErr w:type="spellStart"/>
+      <w:r>
+        <w:t xml:space="preserve">non </w:t>
       </w:r>
       <w:r>
         <w:t>O</w:t>
       </w:r>
       <w:r>
-        <w:t>pal tests. In both cases</w:t>
+        <w:t>pal</w:t>
+      </w:r>
+      <w:proofErr w:type="spellEnd"/>
+      <w:r>
+        <w:t xml:space="preserve"> tests. In both cases</w:t>
       </w:r>
       <w:r>
         <w:t xml:space="preserve"> the</w:t>
@@ -308,7 +376,15 @@
         <w:t>must be referenced with</w:t>
       </w:r>
       <w:r>
-        <w:t xml:space="preserve"> the --with-apbs option when running configure.</w:t>
+        <w:t xml:space="preserve"> the --with-</w:t>
+      </w:r>
+      <w:proofErr w:type="spellStart"/>
+      <w:r>
+        <w:t>apbs</w:t>
+      </w:r>
+      <w:proofErr w:type="spellEnd"/>
+      <w:r>
+        <w:t xml:space="preserve"> option when running configure.</w:t>
       </w:r>
     </w:p>
     <w:p>
@@ -332,7 +408,15 @@
         <w:t>be built only after ‘make clean’ has been run</w:t>
       </w:r>
       <w:r>
-        <w:t>. Any extra files created by the configure script will cause extra documentation pages for standard python modules to be created. (This already happens, but after configure it is worse.) Also it will create documentation pages for configuration py files such as aconf.py.</w:t>
+        <w:t xml:space="preserve">. Any extra files created by the configure script will cause extra documentation pages for standard python modules to be created. (This already happens, but after configure it is worse.) Also it will create documentation pages for configuration </w:t>
+      </w:r>
+      <w:proofErr w:type="spellStart"/>
+      <w:r>
+        <w:t>py</w:t>
+      </w:r>
+      <w:proofErr w:type="spellEnd"/>
+      <w:r>
+        <w:t xml:space="preserve"> files such as aconf.py.</w:t>
       </w:r>
       <w:r>
         <w:t xml:space="preserve"> This should be avoided.</w:t>
@@ -411,6 +495,7 @@
       </w:r>
     </w:p>
     <w:p>
+      <w:proofErr w:type="gramStart"/>
       <w:r>
         <w:t>Checkout a</w:t>
       </w:r>
@@ -424,17 +509,42 @@
         <w:t>tag</w:t>
       </w:r>
       <w:r>
-        <w:t>. Use the SVN export command to make a copy without the SVN metadata. The files should live in a folder that properly reflects the version of the release. For example “pdb2pqr-1.7.1a “</w:t>
-      </w:r>
-    </w:p>
-    <w:p>
-      <w:r>
-        <w:t>Tar and gzip with the following command:</w:t>
-      </w:r>
-    </w:p>
-    <w:p>
-      <w:r>
-        <w:t>tar –zcvf pdb2pqr-1.7.1a.tar.gz pdb2pqr-1.7.1a</w:t>
+        <w:t>.</w:t>
+      </w:r>
+      <w:proofErr w:type="gramEnd"/>
+      <w:r>
+        <w:t xml:space="preserve"> Use the SVN export command to make a copy without the SVN metadata. The files should live in a folder that properly reflects the version of the release. For example “pdb2pqr-1.7.1a “</w:t>
+      </w:r>
+    </w:p>
+    <w:p>
+      <w:r>
+        <w:t xml:space="preserve">Tar and </w:t>
+      </w:r>
+      <w:proofErr w:type="spellStart"/>
+      <w:r>
+        <w:t>gzip</w:t>
+      </w:r>
+      <w:proofErr w:type="spellEnd"/>
+      <w:r>
+        <w:t xml:space="preserve"> with the following command:</w:t>
+      </w:r>
+    </w:p>
+    <w:p>
+      <w:proofErr w:type="gramStart"/>
+      <w:r>
+        <w:t>tar</w:t>
+      </w:r>
+      <w:proofErr w:type="gramEnd"/>
+      <w:r>
+        <w:t xml:space="preserve"> –</w:t>
+      </w:r>
+      <w:proofErr w:type="spellStart"/>
+      <w:r>
+        <w:t>zcvf</w:t>
+      </w:r>
+      <w:proofErr w:type="spellEnd"/>
+      <w:r>
+        <w:t xml:space="preserve"> pdb2pqr-1.7.1a.tar.gz pdb2pqr-1.7.1a</w:t>
       </w:r>
     </w:p>
     <w:p>
@@ -456,7 +566,15 @@
         <w:t xml:space="preserve">file should be uploaded to Source Forge. </w:t>
       </w:r>
       <w:r>
-        <w:t>A new folder should be created to reflect the version number. The new tar ball should be uploaded to that folder. A copy of ChangeLog (which you should be keeping up to date!) renamed to PDB2PQR-&lt;version&gt;-ReleaseNotes.txt (example PDB2PQR-1.7.1a-ReleasNotes.txt) should also be uploaded</w:t>
+        <w:t xml:space="preserve">A new folder should be created to reflect the version number. The new tar ball should be uploaded to that folder. A copy of </w:t>
+      </w:r>
+      <w:proofErr w:type="spellStart"/>
+      <w:r>
+        <w:t>ChangeLog</w:t>
+      </w:r>
+      <w:proofErr w:type="spellEnd"/>
+      <w:r>
+        <w:t xml:space="preserve"> (which you should be keeping up to date!) renamed to PDB2PQR-&lt;version&gt;-ReleaseNotes.txt (example PDB2PQR-1.7.1a-ReleasNotes.txt) should also be uploaded</w:t>
       </w:r>
       <w:r>
         <w:t xml:space="preserve"> to the same folder</w:t>
@@ -477,7 +595,7 @@
       <w:r>
         <w:t xml:space="preserve">New releases should be announced on </w:t>
       </w:r>
-      <w:hyperlink r:id="rId5" w:history="1">
+      <w:hyperlink r:id="rId6" w:history="1">
         <w:r>
           <w:rPr>
             <w:rStyle w:val="Hyperlink"/>
@@ -488,7 +606,8 @@
       <w:r>
         <w:t xml:space="preserve"> and </w:t>
       </w:r>
-      <w:hyperlink r:id="rId6" w:history="1">
+      <w:hyperlink r:id="rId7" w:history="1">
+        <w:proofErr w:type="gramStart"/>
         <w:r>
           <w:rPr>
             <w:rStyle w:val="Hyperlink"/>
@@ -497,8 +616,17 @@
         </w:r>
       </w:hyperlink>
       <w:r>
-        <w:t xml:space="preserve"> with the ChangeLog text.</w:t>
-      </w:r>
+        <w:t xml:space="preserve"> with the </w:t>
+      </w:r>
+      <w:proofErr w:type="spellStart"/>
+      <w:r>
+        <w:t>ChangeLog</w:t>
+      </w:r>
+      <w:proofErr w:type="spellEnd"/>
+      <w:r>
+        <w:t xml:space="preserve"> text.</w:t>
+      </w:r>
+      <w:proofErr w:type="gramEnd"/>
     </w:p>
     <w:p/>
     <w:sectPr>
@@ -512,7 +640,7 @@
 </file>
 
 <file path=word/styles.xml><?xml version="1.0" encoding="utf-8"?>
-<w:styles xmlns:r="http://schemas.openxmlformats.org/officeDocument/2006/relationships" xmlns:w="http://schemas.openxmlformats.org/wordprocessingml/2006/main">
+<w:styles xmlns:mc="http://schemas.openxmlformats.org/markup-compatibility/2006" xmlns:r="http://schemas.openxmlformats.org/officeDocument/2006/relationships" xmlns:w="http://schemas.openxmlformats.org/wordprocessingml/2006/main" xmlns:w14="http://schemas.microsoft.com/office/word/2010/wordml" mc:Ignorable="w14">
   <w:docDefaults>
     <w:rPrDefault>
       <w:rPr>
@@ -752,7 +880,6 @@
     <w:uiPriority w:val="99"/>
     <w:semiHidden/>
     <w:unhideWhenUsed/>
-    <w:qFormat/>
     <w:tblPr>
       <w:tblInd w:w="0" w:type="dxa"/>
       <w:tblCellMar>
@@ -861,6 +988,196 @@
       <w:bCs/>
       <w:color w:val="4F81BD" w:themeColor="accent1"/>
     </w:rPr>
+  </w:style>
+</w:styles>
+</file>
+
+<file path=word/stylesWithEffects.xml><?xml version="1.0" encoding="utf-8"?>
+<w:styles xmlns:wpc="http://schemas.microsoft.com/office/word/2010/wordprocessingCanvas" xmlns:mc="http://schemas.openxmlformats.org/markup-compatibility/2006" xmlns:o="urn:schemas-microsoft-com:office:office" xmlns:r="http://schemas.openxmlformats.org/officeDocument/2006/relationships" xmlns:m="http://schemas.openxmlformats.org/officeDocument/2006/math" xmlns:v="urn:schemas-microsoft-com:vml" xmlns:wp14="http://schemas.microsoft.com/office/word/2010/wordprocessingDrawing" xmlns:wp="http://schemas.openxmlformats.org/drawingml/2006/wordprocessingDrawing" xmlns:w10="urn:schemas-microsoft-com:office:word" xmlns:w="http://schemas.openxmlformats.org/wordprocessingml/2006/main" xmlns:w14="http://schemas.microsoft.com/office/word/2010/wordml" xmlns:wpg="http://schemas.microsoft.com/office/word/2010/wordprocessingGroup" xmlns:wpi="http://schemas.microsoft.com/office/word/2010/wordprocessingInk" xmlns:wne="http://schemas.microsoft.com/office/word/2006/wordml" xmlns:wps="http://schemas.microsoft.com/office/word/2010/wordprocessingShape" mc:Ignorable="w14 wp14">
+  <w:docDefaults>
+    <w:rPrDefault>
+      <w:rPr>
+        <w:rFonts w:asciiTheme="minorHAnsi" w:eastAsiaTheme="minorEastAsia" w:hAnsiTheme="minorHAnsi" w:cstheme="minorBidi"/>
+        <w:sz w:val="22"/>
+        <w:szCs w:val="22"/>
+        <w:lang w:val="en-US" w:eastAsia="en-US" w:bidi="ar-SA"/>
+      </w:rPr>
+    </w:rPrDefault>
+    <w:pPrDefault>
+      <w:pPr>
+        <w:spacing w:after="200" w:line="276" w:lineRule="auto"/>
+      </w:pPr>
+    </w:pPrDefault>
+  </w:docDefaults>
+  <w:latentStyles w:defLockedState="0" w:defUIPriority="99" w:defSemiHidden="1" w:defUnhideWhenUsed="1" w:defQFormat="0" w:count="267">
+    <w:lsdException w:name="Normal" w:semiHidden="0" w:uiPriority="0" w:unhideWhenUsed="0" w:qFormat="1"/>
+    <w:lsdException w:name="heading 1" w:semiHidden="0" w:uiPriority="9" w:unhideWhenUsed="0" w:qFormat="1"/>
+    <w:lsdException w:name="heading 2" w:uiPriority="9" w:qFormat="1"/>
+    <w:lsdException w:name="heading 3" w:uiPriority="9" w:qFormat="1"/>
+    <w:lsdException w:name="heading 4" w:uiPriority="9" w:qFormat="1"/>
+    <w:lsdException w:name="heading 5" w:uiPriority="9" w:qFormat="1"/>
+    <w:lsdException w:name="heading 6" w:uiPriority="9" w:qFormat="1"/>
+    <w:lsdException w:name="heading 7" w:uiPriority="9" w:qFormat="1"/>
+    <w:lsdException w:name="heading 8" w:uiPriority="9" w:qFormat="1"/>
+    <w:lsdException w:name="heading 9" w:uiPriority="9" w:qFormat="1"/>
+    <w:lsdException w:name="toc 1" w:uiPriority="39"/>
+    <w:lsdException w:name="toc 2" w:uiPriority="39"/>
+    <w:lsdException w:name="toc 3" w:uiPriority="39"/>
+    <w:lsdException w:name="toc 4" w:uiPriority="39"/>
+    <w:lsdException w:name="toc 5" w:uiPriority="39"/>
+    <w:lsdException w:name="toc 6" w:uiPriority="39"/>
+    <w:lsdException w:name="toc 7" w:uiPriority="39"/>
+    <w:lsdException w:name="toc 8" w:uiPriority="39"/>
+    <w:lsdException w:name="toc 9" w:uiPriority="39"/>
+    <w:lsdException w:name="caption" w:uiPriority="35" w:qFormat="1"/>
+    <w:lsdException w:name="Title" w:semiHidden="0" w:uiPriority="10" w:unhideWhenUsed="0" w:qFormat="1"/>
+    <w:lsdException w:name="Default Paragraph Font" w:uiPriority="1"/>
+    <w:lsdException w:name="Subtitle" w:semiHidden="0" w:uiPriority="11" w:unhideWhenUsed="0" w:qFormat="1"/>
+    <w:lsdException w:name="Strong" w:semiHidden="0" w:uiPriority="22" w:unhideWhenUsed="0" w:qFormat="1"/>
+    <w:lsdException w:name="Emphasis" w:semiHidden="0" w:uiPriority="20" w:unhideWhenUsed="0" w:qFormat="1"/>
+    <w:lsdException w:name="Table Grid" w:semiHidden="0" w:uiPriority="59" w:unhideWhenUsed="0"/>
+    <w:lsdException w:name="Placeholder Text" w:unhideWhenUsed="0"/>
+    <w:lsdException w:name="No Spacing" w:semiHidden="0" w:uiPriority="1" w:unhideWhenUsed="0" w:qFormat="1"/>
+    <w:lsdException w:name="Light Shading" w:semiHidden="0" w:uiPriority="60" w:unhideWhenUsed="0"/>
+    <w:lsdException w:name="Light List" w:semiHidden="0" w:uiPriority="61" w:unhideWhenUsed="0"/>
+    <w:lsdException w:name="Light Grid" w:semiHidden="0" w:uiPriority="62" w:unhideWhenUsed="0"/>
+    <w:lsdException w:name="Medium Shading 1" w:semiHidden="0" w:uiPriority="63" w:unhideWhenUsed="0"/>
+    <w:lsdException w:name="Medium Shading 2" w:semiHidden="0" w:uiPriority="64" w:unhideWhenUsed="0"/>
+    <w:lsdException w:name="Medium List 1" w:semiHidden="0" w:uiPriority="65" w:unhideWhenUsed="0"/>
+    <w:lsdException w:name="Medium List 2" w:semiHidden="0" w:uiPriority="66" w:unhideWhenUsed="0"/>
+    <w:lsdException w:name="Medium Grid 1" w:semiHidden="0" w:uiPriority="67" w:unhideWhenUsed="0"/>
+    <w:lsdException w:name="Medium Grid 2" w:semiHidden="0" w:uiPriority="68" w:unhideWhenUsed="0"/>
+    <w:lsdException w:name="Medium Grid 3" w:semiHidden="0" w:uiPriority="69" w:unhideWhenUsed="0"/>
+    <w:lsdException w:name="Dark List" w:semiHidden="0" w:uiPriority="70" w:unhideWhenUsed="0"/>
+    <w:lsdException w:name="Colorful Shading" w:semiHidden="0" w:uiPriority="71" w:unhideWhenUsed="0"/>
+    <w:lsdException w:name="Colorful List" w:semiHidden="0" w:uiPriority="72" w:unhideWhenUsed="0"/>
+    <w:lsdException w:name="Colorful Grid" w:semiHidden="0" w:uiPriority="73" w:unhideWhenUsed="0"/>
+    <w:lsdException w:name="Light Shading Accent 1" w:semiHidden="0" w:uiPriority="60" w:unhideWhenUsed="0"/>
+    <w:lsdException w:name="Light List Accent 1" w:semiHidden="0" w:uiPriority="61" w:unhideWhenUsed="0"/>
+    <w:lsdException w:name="Light Grid Accent 1" w:semiHidden="0" w:uiPriority="62" w:unhideWhenUsed="0"/>
+    <w:lsdException w:name="Medium Shading 1 Accent 1" w:semiHidden="0" w:uiPriority="63" w:unhideWhenUsed="0"/>
+    <w:lsdException w:name="Medium Shading 2 Accent 1" w:semiHidden="0" w:uiPriority="64" w:unhideWhenUsed="0"/>
+    <w:lsdException w:name="Medium List 1 Accent 1" w:semiHidden="0" w:uiPriority="65" w:unhideWhenUsed="0"/>
+    <w:lsdException w:name="Revision" w:unhideWhenUsed="0"/>
+    <w:lsdException w:name="List Paragraph" w:semiHidden="0" w:uiPriority="34" w:unhideWhenUsed="0" w:qFormat="1"/>
+    <w:lsdException w:name="Quote" w:semiHidden="0" w:uiPriority="29" w:unhideWhenUsed="0" w:qFormat="1"/>
+    <w:lsdException w:name="Intense Quote" w:semiHidden="0" w:uiPriority="30" w:unhideWhenUsed="0" w:qFormat="1"/>
+    <w:lsdException w:name="Medium List 2 Accent 1" w:semiHidden="0" w:uiPriority="66" w:unhideWhenUsed="0"/>
+    <w:lsdException w:name="Medium Grid 1 Accent 1" w:semiHidden="0" w:uiPriority="67" w:unhideWhenUsed="0"/>
+    <w:lsdException w:name="Medium Grid 2 Accent 1" w:semiHidden="0" w:uiPriority="68" w:unhideWhenUsed="0"/>
+    <w:lsdException w:name="Medium Grid 3 Accent 1" w:semiHidden="0" w:uiPriority="69" w:unhideWhenUsed="0"/>
+    <w:lsdException w:name="Dark List Accent 1" w:semiHidden="0" w:uiPriority="70" w:unhideWhenUsed="0"/>
+    <w:lsdException w:name="Colorful Shading Accent 1" w:semiHidden="0" w:uiPriority="71" w:unhideWhenUsed="0"/>
+    <w:lsdException w:name="Colorful List Accent 1" w:semiHidden="0" w:uiPriority="72" w:unhideWhenUsed="0"/>
+    <w:lsdException w:name="Colorful Grid Accent 1" w:semiHidden="0" w:uiPriority="73" w:unhideWhenUsed="0"/>
+    <w:lsdException w:name="Light Shading Accent 2" w:semiHidden="0" w:uiPriority="60" w:unhideWhenUsed="0"/>
+    <w:lsdException w:name="Light List Accent 2" w:semiHidden="0" w:uiPriority="61" w:unhideWhenUsed="0"/>
+    <w:lsdException w:name="Light Grid Accent 2" w:semiHidden="0" w:uiPriority="62" w:unhideWhenUsed="0"/>
+    <w:lsdException w:name="Medium Shading 1 Accent 2" w:semiHidden="0" w:uiPriority="63" w:unhideWhenUsed="0"/>
+    <w:lsdException w:name="Medium Shading 2 Accent 2" w:semiHidden="0" w:uiPriority="64" w:unhideWhenUsed="0"/>
+    <w:lsdException w:name="Medium List 1 Accent 2" w:semiHidden="0" w:uiPriority="65" w:unhideWhenUsed="0"/>
+    <w:lsdException w:name="Medium List 2 Accent 2" w:semiHidden="0" w:uiPriority="66" w:unhideWhenUsed="0"/>
+    <w:lsdException w:name="Medium Grid 1 Accent 2" w:semiHidden="0" w:uiPriority="67" w:unhideWhenUsed="0"/>
+    <w:lsdException w:name="Medium Grid 2 Accent 2" w:semiHidden="0" w:uiPriority="68" w:unhideWhenUsed="0"/>
+    <w:lsdException w:name="Medium Grid 3 Accent 2" w:semiHidden="0" w:uiPriority="69" w:unhideWhenUsed="0"/>
+    <w:lsdException w:name="Dark List Accent 2" w:semiHidden="0" w:uiPriority="70" w:unhideWhenUsed="0"/>
+    <w:lsdException w:name="Colorful Shading Accent 2" w:semiHidden="0" w:uiPriority="71" w:unhideWhenUsed="0"/>
+    <w:lsdException w:name="Colorful List Accent 2" w:semiHidden="0" w:uiPriority="72" w:unhideWhenUsed="0"/>
+    <w:lsdException w:name="Colorful Grid Accent 2" w:semiHidden="0" w:uiPriority="73" w:unhideWhenUsed="0"/>
+    <w:lsdException w:name="Light Shading Accent 3" w:semiHidden="0" w:uiPriority="60" w:unhideWhenUsed="0"/>
+    <w:lsdException w:name="Light List Accent 3" w:semiHidden="0" w:uiPriority="61" w:unhideWhenUsed="0"/>
+    <w:lsdException w:name="Light Grid Accent 3" w:semiHidden="0" w:uiPriority="62" w:unhideWhenUsed="0"/>
+    <w:lsdException w:name="Medium Shading 1 Accent 3" w:semiHidden="0" w:uiPriority="63" w:unhideWhenUsed="0"/>
+    <w:lsdException w:name="Medium Shading 2 Accent 3" w:semiHidden="0" w:uiPriority="64" w:unhideWhenUsed="0"/>
+    <w:lsdException w:name="Medium List 1 Accent 3" w:semiHidden="0" w:uiPriority="65" w:unhideWhenUsed="0"/>
+    <w:lsdException w:name="Medium List 2 Accent 3" w:semiHidden="0" w:uiPriority="66" w:unhideWhenUsed="0"/>
+    <w:lsdException w:name="Medium Grid 1 Accent 3" w:semiHidden="0" w:uiPriority="67" w:unhideWhenUsed="0"/>
+    <w:lsdException w:name="Medium Grid 2 Accent 3" w:semiHidden="0" w:uiPriority="68" w:unhideWhenUsed="0"/>
+    <w:lsdException w:name="Medium Grid 3 Accent 3" w:semiHidden="0" w:uiPriority="69" w:unhideWhenUsed="0"/>
+    <w:lsdException w:name="Dark List Accent 3" w:semiHidden="0" w:uiPriority="70" w:unhideWhenUsed="0"/>
+    <w:lsdException w:name="Colorful Shading Accent 3" w:semiHidden="0" w:uiPriority="71" w:unhideWhenUsed="0"/>
+    <w:lsdException w:name="Colorful List Accent 3" w:semiHidden="0" w:uiPriority="72" w:unhideWhenUsed="0"/>
+    <w:lsdException w:name="Colorful Grid Accent 3" w:semiHidden="0" w:uiPriority="73" w:unhideWhenUsed="0"/>
+    <w:lsdException w:name="Light Shading Accent 4" w:semiHidden="0" w:uiPriority="60" w:unhideWhenUsed="0"/>
+    <w:lsdException w:name="Light List Accent 4" w:semiHidden="0" w:uiPriority="61" w:unhideWhenUsed="0"/>
+    <w:lsdException w:name="Light Grid Accent 4" w:semiHidden="0" w:uiPriority="62" w:unhideWhenUsed="0"/>
+    <w:lsdException w:name="Medium Shading 1 Accent 4" w:semiHidden="0" w:uiPriority="63" w:unhideWhenUsed="0"/>
+    <w:lsdException w:name="Medium Shading 2 Accent 4" w:semiHidden="0" w:uiPriority="64" w:unhideWhenUsed="0"/>
+    <w:lsdException w:name="Medium List 1 Accent 4" w:semiHidden="0" w:uiPriority="65" w:unhideWhenUsed="0"/>
+    <w:lsdException w:name="Medium List 2 Accent 4" w:semiHidden="0" w:uiPriority="66" w:unhideWhenUsed="0"/>
+    <w:lsdException w:name="Medium Grid 1 Accent 4" w:semiHidden="0" w:uiPriority="67" w:unhideWhenUsed="0"/>
+    <w:lsdException w:name="Medium Grid 2 Accent 4" w:semiHidden="0" w:uiPriority="68" w:unhideWhenUsed="0"/>
+    <w:lsdException w:name="Medium Grid 3 Accent 4" w:semiHidden="0" w:uiPriority="69" w:unhideWhenUsed="0"/>
+    <w:lsdException w:name="Dark List Accent 4" w:semiHidden="0" w:uiPriority="70" w:unhideWhenUsed="0"/>
+    <w:lsdException w:name="Colorful Shading Accent 4" w:semiHidden="0" w:uiPriority="71" w:unhideWhenUsed="0"/>
+    <w:lsdException w:name="Colorful List Accent 4" w:semiHidden="0" w:uiPriority="72" w:unhideWhenUsed="0"/>
+    <w:lsdException w:name="Colorful Grid Accent 4" w:semiHidden="0" w:uiPriority="73" w:unhideWhenUsed="0"/>
+    <w:lsdException w:name="Light Shading Accent 5" w:semiHidden="0" w:uiPriority="60" w:unhideWhenUsed="0"/>
+    <w:lsdException w:name="Light List Accent 5" w:semiHidden="0" w:uiPriority="61" w:unhideWhenUsed="0"/>
+    <w:lsdException w:name="Light Grid Accent 5" w:semiHidden="0" w:uiPriority="62" w:unhideWhenUsed="0"/>
+    <w:lsdException w:name="Medium Shading 1 Accent 5" w:semiHidden="0" w:uiPriority="63" w:unhideWhenUsed="0"/>
+    <w:lsdException w:name="Medium Shading 2 Accent 5" w:semiHidden="0" w:uiPriority="64" w:unhideWhenUsed="0"/>
+    <w:lsdException w:name="Medium List 1 Accent 5" w:semiHidden="0" w:uiPriority="65" w:unhideWhenUsed="0"/>
+    <w:lsdException w:name="Medium List 2 Accent 5" w:semiHidden="0" w:uiPriority="66" w:unhideWhenUsed="0"/>
+    <w:lsdException w:name="Medium Grid 1 Accent 5" w:semiHidden="0" w:uiPriority="67" w:unhideWhenUsed="0"/>
+    <w:lsdException w:name="Medium Grid 2 Accent 5" w:semiHidden="0" w:uiPriority="68" w:unhideWhenUsed="0"/>
+    <w:lsdException w:name="Medium Grid 3 Accent 5" w:semiHidden="0" w:uiPriority="69" w:unhideWhenUsed="0"/>
+    <w:lsdException w:name="Dark List Accent 5" w:semiHidden="0" w:uiPriority="70" w:unhideWhenUsed="0"/>
+    <w:lsdException w:name="Colorful Shading Accent 5" w:semiHidden="0" w:uiPriority="71" w:unhideWhenUsed="0"/>
+    <w:lsdException w:name="Colorful List Accent 5" w:semiHidden="0" w:uiPriority="72" w:unhideWhenUsed="0"/>
+    <w:lsdException w:name="Colorful Grid Accent 5" w:semiHidden="0" w:uiPriority="73" w:unhideWhenUsed="0"/>
+    <w:lsdException w:name="Light Shading Accent 6" w:semiHidden="0" w:uiPriority="60" w:unhideWhenUsed="0"/>
+    <w:lsdException w:name="Light List Accent 6" w:semiHidden="0" w:uiPriority="61" w:unhideWhenUsed="0"/>
+    <w:lsdException w:name="Light Grid Accent 6" w:semiHidden="0" w:uiPriority="62" w:unhideWhenUsed="0"/>
+    <w:lsdException w:name="Medium Shading 1 Accent 6" w:semiHidden="0" w:uiPriority="63" w:unhideWhenUsed="0"/>
+    <w:lsdException w:name="Medium Shading 2 Accent 6" w:semiHidden="0" w:uiPriority="64" w:unhideWhenUsed="0"/>
+    <w:lsdException w:name="Medium List 1 Accent 6" w:semiHidden="0" w:uiPriority="65" w:unhideWhenUsed="0"/>
+    <w:lsdException w:name="Medium List 2 Accent 6" w:semiHidden="0" w:uiPriority="66" w:unhideWhenUsed="0"/>
+    <w:lsdException w:name="Medium Grid 1 Accent 6" w:semiHidden="0" w:uiPriority="67" w:unhideWhenUsed="0"/>
+    <w:lsdException w:name="Medium Grid 2 Accent 6" w:semiHidden="0" w:uiPriority="68" w:unhideWhenUsed="0"/>
+    <w:lsdException w:name="Medium Grid 3 Accent 6" w:semiHidden="0" w:uiPriority="69" w:unhideWhenUsed="0"/>
+    <w:lsdException w:name="Dark List Accent 6" w:semiHidden="0" w:uiPriority="70" w:unhideWhenUsed="0"/>
+    <w:lsdException w:name="Colorful Shading Accent 6" w:semiHidden="0" w:uiPriority="71" w:unhideWhenUsed="0"/>
+    <w:lsdException w:name="Colorful List Accent 6" w:semiHidden="0" w:uiPriority="72" w:unhideWhenUsed="0"/>
+    <w:lsdException w:name="Colorful Grid Accent 6" w:semiHidden="0" w:uiPriority="73" w:unhideWhenUsed="0"/>
+    <w:lsdException w:name="Subtle Emphasis" w:semiHidden="0" w:uiPriority="19" w:unhideWhenUsed="0" w:qFormat="1"/>
+    <w:lsdException w:name="Intense Emphasis" w:semiHidden="0" w:uiPriority="21" w:unhideWhenUsed="0" w:qFormat="1"/>
+    <w:lsdException w:name="Subtle Reference" w:semiHidden="0" w:uiPriority="31" w:unhideWhenUsed="0" w:qFormat="1"/>
+    <w:lsdException w:name="Intense Reference" w:semiHidden="0" w:uiPriority="32" w:unhideWhenUsed="0" w:qFormat="1"/>
+    <w:lsdException w:name="Book Title" w:semiHidden="0" w:uiPriority="33" w:unhideWhenUsed="0" w:qFormat="1"/>
+    <w:lsdException w:name="Bibliography" w:uiPriority="37"/>
+    <w:lsdException w:name="TOC Heading" w:uiPriority="39" w:qFormat="1"/>
+  </w:latentStyles>
+  <w:style w:type="paragraph" w:default="1" w:styleId="Normal">
+    <w:name w:val="Normal"/>
+    <w:qFormat/>
+  </w:style>
+  <w:style w:type="character" w:default="1" w:styleId="DefaultParagraphFont">
+    <w:name w:val="Default Paragraph Font"/>
+    <w:uiPriority w:val="1"/>
+    <w:semiHidden/>
+    <w:unhideWhenUsed/>
+  </w:style>
+  <w:style w:type="table" w:default="1" w:styleId="TableNormal">
+    <w:name w:val="Normal Table"/>
+    <w:uiPriority w:val="99"/>
+    <w:semiHidden/>
+    <w:unhideWhenUsed/>
+    <w:tblPr>
+      <w:tblInd w:w="0" w:type="dxa"/>
+      <w:tblCellMar>
+        <w:top w:w="0" w:type="dxa"/>
+        <w:left w:w="108" w:type="dxa"/>
+        <w:bottom w:w="0" w:type="dxa"/>
+        <w:right w:w="108" w:type="dxa"/>
+      </w:tblCellMar>
+    </w:tblPr>
+  </w:style>
+  <w:style w:type="numbering" w:default="1" w:styleId="NoList">
+    <w:name w:val="No List"/>
+    <w:uiPriority w:val="99"/>
+    <w:semiHidden/>
+    <w:unhideWhenUsed/>
   </w:style>
 </w:styles>
 </file>

</xml_diff>